<commit_message>
Changes in Invpoice Generator Page
</commit_message>
<xml_diff>
--- a/filled_document.docx
+++ b/filled_document.docx
@@ -444,7 +444,7 @@
         <w:ind w:right="-1080"/>
       </w:pPr>
       <w:r>
-        <w:t>{{placeholder1}}</w:t>
+        <w:t>0</w:t>
       </w:r>
       <w:r>
         <w:t>,</w:t>
@@ -478,7 +478,7 @@
       </w:r>
       <w:r>
         <w:tab/>
-        <w:t>{{placeholder4}}</w:t>
+        <w:t>2024-06-03</w:t>
       </w:r>
     </w:p>
     <w:p>
@@ -508,15 +508,15 @@
       </w:r>
       <w:r>
         <w:tab/>
-        <w:t>Invoice No: {{placeholder5}}</w:t>
-      </w:r>
-      <w:r>
-        <w:t>/{{placeholder6}}</w:t>
+        <w:t>Invoice No: 3</w:t>
+      </w:r>
+      <w:r>
+        <w:t>/2024</w:t>
       </w:r>
     </w:p>
     <w:p>
       <w:r>
-        <w:t>{{placeholder2}}</w:t>
+        <w:t>My Address</w:t>
       </w:r>
     </w:p>
     <w:p>
@@ -554,7 +554,7 @@
     </w:p>
     <w:p>
       <w:r>
-        <w:t>VAT: {{placeholder3}}</w:t>
+        <w:t>VAT: My VAT No</w:t>
       </w:r>
       <w:r>
         <w:tab/>
@@ -688,7 +688,6 @@
               <w:rPr>
                 <w:lang w:eastAsia="en-GB"/>
               </w:rPr>
-              <w:t>{{placeholder7}}</w:t>
             </w:r>
           </w:p>
           <w:p>
@@ -731,7 +730,7 @@
               <w:rPr>
                 <w:lang w:eastAsia="en-GB"/>
               </w:rPr>
-              <w:t>{{placeholder8}}</w:t>
+              <w:t>0.0</w:t>
             </w:r>
           </w:p>
         </w:tc>
@@ -760,7 +759,7 @@
               <w:rPr>
                 <w:lang w:eastAsia="en-GB"/>
               </w:rPr>
-              <w:t>{{placeholder9}}</w:t>
+              <w:t>0.0</w:t>
             </w:r>
           </w:p>
           <w:p>
@@ -1353,7 +1352,7 @@
               <w:rPr>
                 <w:lang w:eastAsia="en-GB"/>
               </w:rPr>
-              <w:t>{{placeholder10}}</w:t>
+              <w:t>0.0</w:t>
             </w:r>
           </w:p>
         </w:tc>

</xml_diff>

<commit_message>
Fix Code Bugs and Add Field For Invoice Generator
</commit_message>
<xml_diff>
--- a/filled_document.docx
+++ b/filled_document.docx
@@ -444,7 +444,7 @@
         <w:ind w:right="-1080"/>
       </w:pPr>
       <w:r>
-        <w:t>0</w:t>
+        <w:t>Minerva</w:t>
       </w:r>
       <w:r>
         <w:t>,</w:t>
@@ -478,7 +478,7 @@
       </w:r>
       <w:r>
         <w:tab/>
-        <w:t>2024-06-03</w:t>
+        <w:t>2024-06-04</w:t>
       </w:r>
     </w:p>
     <w:p>
@@ -516,7 +516,7 @@
     </w:p>
     <w:p>
       <w:r>
-        <w:t>My Address</w:t>
+        <w:t>demo_address</w:t>
       </w:r>
     </w:p>
     <w:p>
@@ -554,7 +554,7 @@
     </w:p>
     <w:p>
       <w:r>
-        <w:t>VAT: My VAT No</w:t>
+        <w:t>VAT: [nan]</w:t>
       </w:r>
       <w:r>
         <w:tab/>
@@ -688,6 +688,7 @@
               <w:rPr>
                 <w:lang w:eastAsia="en-GB"/>
               </w:rPr>
+              <w:t>RI Analysis 2023</w:t>
             </w:r>
           </w:p>
           <w:p>
@@ -730,7 +731,7 @@
               <w:rPr>
                 <w:lang w:eastAsia="en-GB"/>
               </w:rPr>
-              <w:t>0.0</w:t>
+              <w:t>1000.0</w:t>
             </w:r>
           </w:p>
         </w:tc>
@@ -759,7 +760,7 @@
               <w:rPr>
                 <w:lang w:eastAsia="en-GB"/>
               </w:rPr>
-              <w:t>0.0</w:t>
+              <w:t>1.9</w:t>
             </w:r>
           </w:p>
           <w:p>
@@ -1352,7 +1353,7 @@
               <w:rPr>
                 <w:lang w:eastAsia="en-GB"/>
               </w:rPr>
-              <w:t>0.0</w:t>
+              <w:t>1001.9</w:t>
             </w:r>
           </w:p>
         </w:tc>

</xml_diff>